<commit_message>
Update for BOOTPROM 3.1
</commit_message>
<xml_diff>
--- a/docs/Junior Computer Memory Map.docx
+++ b/docs/Junior Computer Memory Map.docx
@@ -1558,6 +1558,501 @@
           <w:sz w:val="20"/>
           <w:szCs w:val="20"/>
         </w:rPr>
+        <w:t>SPEED</w:t>
+      </w:r>
+      <w:r>
+        <w:rPr>
+          <w:sz w:val="20"/>
+          <w:szCs w:val="20"/>
+        </w:rPr>
+        <w:tab/>
+      </w:r>
+      <w:r>
+        <w:rPr>
+          <w:sz w:val="20"/>
+          <w:szCs w:val="20"/>
+        </w:rPr>
+        <w:tab/>
+        <w:t>= SCRATCH+$4A</w:t>
+      </w:r>
+      <w:r>
+        <w:rPr>
+          <w:sz w:val="20"/>
+          <w:szCs w:val="20"/>
+        </w:rPr>
+        <w:tab/>
+      </w:r>
+      <w:r>
+        <w:rPr>
+          <w:sz w:val="20"/>
+          <w:szCs w:val="20"/>
+        </w:rPr>
+        <w:tab/>
+        <w:t xml:space="preserve">;SPEED </w:t>
+      </w:r>
+      <w:proofErr w:type="spellStart"/>
+      <w:r>
+        <w:rPr>
+          <w:sz w:val="20"/>
+          <w:szCs w:val="20"/>
+        </w:rPr>
+        <w:t>flag</w:t>
+      </w:r>
+      <w:proofErr w:type="spellEnd"/>
+      <w:r>
+        <w:rPr>
+          <w:sz w:val="20"/>
+          <w:szCs w:val="20"/>
+        </w:rPr>
+        <w:t xml:space="preserve"> b7=1 38400 </w:t>
+      </w:r>
+      <w:proofErr w:type="spellStart"/>
+      <w:r>
+        <w:rPr>
+          <w:sz w:val="20"/>
+          <w:szCs w:val="20"/>
+        </w:rPr>
+        <w:t>Bd</w:t>
+      </w:r>
+      <w:proofErr w:type="spellEnd"/>
+      <w:r>
+        <w:rPr>
+          <w:sz w:val="20"/>
+          <w:szCs w:val="20"/>
+        </w:rPr>
+        <w:t xml:space="preserve">; b6=1 19200 </w:t>
+      </w:r>
+      <w:proofErr w:type="spellStart"/>
+      <w:r>
+        <w:rPr>
+          <w:sz w:val="20"/>
+          <w:szCs w:val="20"/>
+        </w:rPr>
+        <w:t>Bd</w:t>
+      </w:r>
+      <w:proofErr w:type="spellEnd"/>
+    </w:p>
+    <w:p>
+      <w:pPr>
+        <w:spacing w:after="0" w:line="240" w:lineRule="auto"/>
+        <w:rPr>
+          <w:sz w:val="20"/>
+          <w:szCs w:val="20"/>
+        </w:rPr>
+      </w:pPr>
+      <w:r>
+        <w:rPr>
+          <w:sz w:val="20"/>
+          <w:szCs w:val="20"/>
+        </w:rPr>
+        <w:t>I2CDEV</w:t>
+      </w:r>
+      <w:r>
+        <w:rPr>
+          <w:sz w:val="20"/>
+          <w:szCs w:val="20"/>
+        </w:rPr>
+        <w:tab/>
+      </w:r>
+      <w:r>
+        <w:rPr>
+          <w:sz w:val="20"/>
+          <w:szCs w:val="20"/>
+        </w:rPr>
+        <w:tab/>
+      </w:r>
+      <w:r>
+        <w:rPr>
+          <w:sz w:val="20"/>
+          <w:szCs w:val="20"/>
+        </w:rPr>
+        <w:t>= SCRATCH+$4B</w:t>
+      </w:r>
+      <w:r>
+        <w:rPr>
+          <w:sz w:val="20"/>
+          <w:szCs w:val="20"/>
+        </w:rPr>
+        <w:tab/>
+      </w:r>
+      <w:r>
+        <w:rPr>
+          <w:sz w:val="20"/>
+          <w:szCs w:val="20"/>
+        </w:rPr>
+        <w:tab/>
+        <w:t xml:space="preserve">;I2C </w:t>
+      </w:r>
+      <w:proofErr w:type="spellStart"/>
+      <w:r>
+        <w:rPr>
+          <w:sz w:val="20"/>
+          <w:szCs w:val="20"/>
+        </w:rPr>
+        <w:t>device</w:t>
+      </w:r>
+      <w:proofErr w:type="spellEnd"/>
+      <w:r>
+        <w:rPr>
+          <w:sz w:val="20"/>
+          <w:szCs w:val="20"/>
+        </w:rPr>
+        <w:t xml:space="preserve"> </w:t>
+      </w:r>
+      <w:proofErr w:type="spellStart"/>
+      <w:r>
+        <w:rPr>
+          <w:sz w:val="20"/>
+          <w:szCs w:val="20"/>
+        </w:rPr>
+        <w:t>nr</w:t>
+      </w:r>
+      <w:proofErr w:type="spellEnd"/>
+      <w:r>
+        <w:rPr>
+          <w:sz w:val="20"/>
+          <w:szCs w:val="20"/>
+        </w:rPr>
+        <w:t xml:space="preserve"> 7 Bit</w:t>
+      </w:r>
+    </w:p>
+    <w:p>
+      <w:pPr>
+        <w:spacing w:after="0" w:line="240" w:lineRule="auto"/>
+        <w:rPr>
+          <w:sz w:val="20"/>
+          <w:szCs w:val="20"/>
+        </w:rPr>
+      </w:pPr>
+      <w:r>
+        <w:rPr>
+          <w:sz w:val="20"/>
+          <w:szCs w:val="20"/>
+        </w:rPr>
+        <w:t>ID</w:t>
+      </w:r>
+      <w:r>
+        <w:rPr>
+          <w:sz w:val="20"/>
+          <w:szCs w:val="20"/>
+        </w:rPr>
+        <w:tab/>
+      </w:r>
+      <w:r>
+        <w:rPr>
+          <w:sz w:val="20"/>
+          <w:szCs w:val="20"/>
+        </w:rPr>
+        <w:tab/>
+      </w:r>
+      <w:r>
+        <w:rPr>
+          <w:sz w:val="20"/>
+          <w:szCs w:val="20"/>
+        </w:rPr>
+        <w:t>= SCRATCH+$4C</w:t>
+      </w:r>
+      <w:r>
+        <w:rPr>
+          <w:sz w:val="20"/>
+          <w:szCs w:val="20"/>
+        </w:rPr>
+        <w:tab/>
+      </w:r>
+      <w:r>
+        <w:rPr>
+          <w:sz w:val="20"/>
+          <w:szCs w:val="20"/>
+        </w:rPr>
+        <w:tab/>
+        <w:t xml:space="preserve">;I2C </w:t>
+      </w:r>
+      <w:proofErr w:type="spellStart"/>
+      <w:r>
+        <w:rPr>
+          <w:sz w:val="20"/>
+          <w:szCs w:val="20"/>
+        </w:rPr>
+        <w:t>memory</w:t>
+      </w:r>
+      <w:proofErr w:type="spellEnd"/>
+      <w:r>
+        <w:rPr>
+          <w:sz w:val="20"/>
+          <w:szCs w:val="20"/>
+        </w:rPr>
+        <w:t xml:space="preserve"> </w:t>
+      </w:r>
+      <w:proofErr w:type="spellStart"/>
+      <w:r>
+        <w:rPr>
+          <w:sz w:val="20"/>
+          <w:szCs w:val="20"/>
+        </w:rPr>
+        <w:t>data</w:t>
+      </w:r>
+      <w:proofErr w:type="spellEnd"/>
+      <w:r>
+        <w:rPr>
+          <w:sz w:val="20"/>
+          <w:szCs w:val="20"/>
+        </w:rPr>
+        <w:t xml:space="preserve"> </w:t>
+      </w:r>
+      <w:proofErr w:type="spellStart"/>
+      <w:r>
+        <w:rPr>
+          <w:sz w:val="20"/>
+          <w:szCs w:val="20"/>
+        </w:rPr>
+        <w:t>set</w:t>
+      </w:r>
+      <w:proofErr w:type="spellEnd"/>
+      <w:r>
+        <w:rPr>
+          <w:sz w:val="20"/>
+          <w:szCs w:val="20"/>
+        </w:rPr>
+        <w:t xml:space="preserve"> ID</w:t>
+      </w:r>
+    </w:p>
+    <w:p>
+      <w:pPr>
+        <w:spacing w:after="0" w:line="240" w:lineRule="auto"/>
+        <w:rPr>
+          <w:sz w:val="20"/>
+          <w:szCs w:val="20"/>
+        </w:rPr>
+      </w:pPr>
+      <w:r>
+        <w:rPr>
+          <w:sz w:val="20"/>
+          <w:szCs w:val="20"/>
+        </w:rPr>
+        <w:t>PNT16</w:t>
+      </w:r>
+      <w:r>
+        <w:rPr>
+          <w:sz w:val="20"/>
+          <w:szCs w:val="20"/>
+        </w:rPr>
+        <w:tab/>
+      </w:r>
+      <w:r>
+        <w:rPr>
+          <w:sz w:val="20"/>
+          <w:szCs w:val="20"/>
+        </w:rPr>
+        <w:tab/>
+      </w:r>
+      <w:r>
+        <w:rPr>
+          <w:sz w:val="20"/>
+          <w:szCs w:val="20"/>
+        </w:rPr>
+        <w:t>= SCRATCH+$4E</w:t>
+      </w:r>
+      <w:r>
+        <w:rPr>
+          <w:sz w:val="20"/>
+          <w:szCs w:val="20"/>
+        </w:rPr>
+        <w:tab/>
+      </w:r>
+      <w:r>
+        <w:rPr>
+          <w:sz w:val="20"/>
+          <w:szCs w:val="20"/>
+        </w:rPr>
+        <w:tab/>
+        <w:t xml:space="preserve">;I2C 16 </w:t>
+      </w:r>
+      <w:proofErr w:type="spellStart"/>
+      <w:r>
+        <w:rPr>
+          <w:sz w:val="20"/>
+          <w:szCs w:val="20"/>
+        </w:rPr>
+        <w:t>bit</w:t>
+      </w:r>
+      <w:proofErr w:type="spellEnd"/>
+      <w:r>
+        <w:rPr>
+          <w:sz w:val="20"/>
+          <w:szCs w:val="20"/>
+        </w:rPr>
+        <w:t xml:space="preserve"> </w:t>
+      </w:r>
+      <w:proofErr w:type="spellStart"/>
+      <w:r>
+        <w:rPr>
+          <w:sz w:val="20"/>
+          <w:szCs w:val="20"/>
+        </w:rPr>
+        <w:t>register</w:t>
+      </w:r>
+      <w:proofErr w:type="spellEnd"/>
+    </w:p>
+    <w:p>
+      <w:pPr>
+        <w:spacing w:after="0" w:line="240" w:lineRule="auto"/>
+        <w:rPr>
+          <w:sz w:val="20"/>
+          <w:szCs w:val="20"/>
+        </w:rPr>
+      </w:pPr>
+      <w:r>
+        <w:rPr>
+          <w:sz w:val="20"/>
+          <w:szCs w:val="20"/>
+        </w:rPr>
+        <w:t>ADR</w:t>
+      </w:r>
+      <w:r>
+        <w:rPr>
+          <w:sz w:val="20"/>
+          <w:szCs w:val="20"/>
+        </w:rPr>
+        <w:tab/>
+      </w:r>
+      <w:r>
+        <w:rPr>
+          <w:sz w:val="20"/>
+          <w:szCs w:val="20"/>
+        </w:rPr>
+        <w:tab/>
+      </w:r>
+      <w:r>
+        <w:rPr>
+          <w:sz w:val="20"/>
+          <w:szCs w:val="20"/>
+        </w:rPr>
+        <w:t>= SCRATCH+$50</w:t>
+      </w:r>
+      <w:r>
+        <w:rPr>
+          <w:sz w:val="20"/>
+          <w:szCs w:val="20"/>
+        </w:rPr>
+        <w:tab/>
+      </w:r>
+      <w:r>
+        <w:rPr>
+          <w:sz w:val="20"/>
+          <w:szCs w:val="20"/>
+        </w:rPr>
+        <w:tab/>
+        <w:t xml:space="preserve">;I2C </w:t>
+      </w:r>
+      <w:proofErr w:type="spellStart"/>
+      <w:r>
+        <w:rPr>
+          <w:sz w:val="20"/>
+          <w:szCs w:val="20"/>
+        </w:rPr>
+        <w:t>adress</w:t>
+      </w:r>
+      <w:proofErr w:type="spellEnd"/>
+      <w:r>
+        <w:rPr>
+          <w:sz w:val="20"/>
+          <w:szCs w:val="20"/>
+        </w:rPr>
+        <w:t xml:space="preserve"> </w:t>
+      </w:r>
+      <w:proofErr w:type="spellStart"/>
+      <w:r>
+        <w:rPr>
+          <w:sz w:val="20"/>
+          <w:szCs w:val="20"/>
+        </w:rPr>
+        <w:t>pointer</w:t>
+      </w:r>
+      <w:proofErr w:type="spellEnd"/>
+    </w:p>
+    <w:p>
+      <w:pPr>
+        <w:spacing w:after="0" w:line="240" w:lineRule="auto"/>
+        <w:rPr>
+          <w:sz w:val="20"/>
+          <w:szCs w:val="20"/>
+        </w:rPr>
+      </w:pPr>
+      <w:r>
+        <w:rPr>
+          <w:sz w:val="20"/>
+          <w:szCs w:val="20"/>
+        </w:rPr>
+        <w:t>ENDADR</w:t>
+      </w:r>
+      <w:r>
+        <w:rPr>
+          <w:sz w:val="20"/>
+          <w:szCs w:val="20"/>
+        </w:rPr>
+        <w:tab/>
+      </w:r>
+      <w:r>
+        <w:rPr>
+          <w:sz w:val="20"/>
+          <w:szCs w:val="20"/>
+        </w:rPr>
+        <w:tab/>
+        <w:t>= SCRATCH+$52</w:t>
+      </w:r>
+      <w:r>
+        <w:rPr>
+          <w:sz w:val="20"/>
+          <w:szCs w:val="20"/>
+        </w:rPr>
+        <w:tab/>
+      </w:r>
+      <w:r>
+        <w:rPr>
+          <w:sz w:val="20"/>
+          <w:szCs w:val="20"/>
+        </w:rPr>
+        <w:tab/>
+      </w:r>
+      <w:proofErr w:type="gramStart"/>
+      <w:r>
+        <w:rPr>
+          <w:sz w:val="20"/>
+          <w:szCs w:val="20"/>
+        </w:rPr>
+        <w:t>;I2C</w:t>
+      </w:r>
+      <w:proofErr w:type="gramEnd"/>
+      <w:r>
+        <w:rPr>
+          <w:sz w:val="20"/>
+          <w:szCs w:val="20"/>
+        </w:rPr>
+        <w:t xml:space="preserve"> end </w:t>
+      </w:r>
+      <w:proofErr w:type="spellStart"/>
+      <w:r>
+        <w:rPr>
+          <w:sz w:val="20"/>
+          <w:szCs w:val="20"/>
+        </w:rPr>
+        <w:t>adress</w:t>
+      </w:r>
+      <w:proofErr w:type="spellEnd"/>
+    </w:p>
+    <w:p>
+      <w:pPr>
+        <w:spacing w:after="0" w:line="240" w:lineRule="auto"/>
+        <w:rPr>
+          <w:sz w:val="20"/>
+          <w:szCs w:val="20"/>
+        </w:rPr>
+      </w:pPr>
+      <w:r>
+        <w:rPr>
+          <w:sz w:val="20"/>
+          <w:szCs w:val="20"/>
+        </w:rPr>
         <w:t>STPRATE</w:t>
       </w:r>
       <w:r>
@@ -1608,6 +2103,13 @@
         <w:t>ms</w:t>
       </w:r>
       <w:proofErr w:type="spellEnd"/>
+      <w:r>
+        <w:rPr>
+          <w:sz w:val="20"/>
+          <w:szCs w:val="20"/>
+        </w:rPr>
+        <w:t>; $54..$57</w:t>
+      </w:r>
     </w:p>
     <w:p>
       <w:pPr>
@@ -2909,7 +3411,51 @@
           <w:szCs w:val="20"/>
         </w:rPr>
         <w:tab/>
-        <w:t>= SCRATCH+$7A</w:t>
+        <w:t>= SCRATCH+$78</w:t>
+      </w:r>
+    </w:p>
+    <w:p>
+      <w:pPr>
+        <w:spacing w:after="0" w:line="240" w:lineRule="auto"/>
+        <w:rPr>
+          <w:sz w:val="20"/>
+          <w:szCs w:val="20"/>
+        </w:rPr>
+      </w:pPr>
+      <w:r>
+        <w:rPr>
+          <w:sz w:val="20"/>
+          <w:szCs w:val="20"/>
+        </w:rPr>
+        <w:t>UIRQV</w:t>
+      </w:r>
+      <w:r>
+        <w:rPr>
+          <w:sz w:val="20"/>
+          <w:szCs w:val="20"/>
+        </w:rPr>
+        <w:tab/>
+      </w:r>
+      <w:r>
+        <w:rPr>
+          <w:sz w:val="20"/>
+          <w:szCs w:val="20"/>
+        </w:rPr>
+        <w:tab/>
+      </w:r>
+      <w:r>
+        <w:rPr>
+          <w:sz w:val="20"/>
+          <w:szCs w:val="20"/>
+        </w:rPr>
+        <w:t xml:space="preserve">= </w:t>
+      </w:r>
+      <w:r>
+        <w:rPr>
+          <w:sz w:val="20"/>
+          <w:szCs w:val="20"/>
+        </w:rPr>
+        <w:t>VECTORS</w:t>
       </w:r>
     </w:p>
     <w:p>
@@ -2946,15 +3492,15 @@
           <w:sz w:val="20"/>
           <w:szCs w:val="20"/>
         </w:rPr>
-        <w:tab/>
-      </w:r>
-      <w:r>
-        <w:rPr>
-          <w:sz w:val="20"/>
-          <w:szCs w:val="20"/>
-        </w:rPr>
         <w:t>= VECTORS</w:t>
       </w:r>
+      <w:r>
+        <w:rPr>
+          <w:sz w:val="20"/>
+          <w:szCs w:val="20"/>
+        </w:rPr>
+        <w:t>+2</w:t>
+      </w:r>
     </w:p>
     <w:p>
       <w:pPr>
@@ -2984,63 +3530,6 @@
           <w:szCs w:val="20"/>
         </w:rPr>
         <w:tab/>
-      </w:r>
-      <w:r>
-        <w:rPr>
-          <w:sz w:val="20"/>
-          <w:szCs w:val="20"/>
-        </w:rPr>
-        <w:tab/>
-      </w:r>
-      <w:r>
-        <w:rPr>
-          <w:sz w:val="20"/>
-          <w:szCs w:val="20"/>
-        </w:rPr>
-        <w:t>= VECTORS+2</w:t>
-      </w:r>
-    </w:p>
-    <w:p>
-      <w:pPr>
-        <w:spacing w:after="0" w:line="240" w:lineRule="auto"/>
-        <w:rPr>
-          <w:sz w:val="20"/>
-          <w:szCs w:val="20"/>
-        </w:rPr>
-      </w:pPr>
-      <w:r>
-        <w:rPr>
-          <w:sz w:val="20"/>
-          <w:szCs w:val="20"/>
-        </w:rPr>
-        <w:t>UIRQV</w:t>
-      </w:r>
-      <w:r>
-        <w:rPr>
-          <w:sz w:val="20"/>
-          <w:szCs w:val="20"/>
-        </w:rPr>
-        <w:tab/>
-      </w:r>
-      <w:r>
-        <w:rPr>
-          <w:sz w:val="20"/>
-          <w:szCs w:val="20"/>
-        </w:rPr>
-        <w:tab/>
-      </w:r>
-      <w:r>
-        <w:rPr>
-          <w:sz w:val="20"/>
-          <w:szCs w:val="20"/>
-        </w:rPr>
-        <w:tab/>
-      </w:r>
-      <w:r>
-        <w:rPr>
-          <w:sz w:val="20"/>
-          <w:szCs w:val="20"/>
-        </w:rPr>
         <w:t>= VECTORS+4</w:t>
       </w:r>
     </w:p>
@@ -3052,6 +3541,37 @@
           <w:szCs w:val="20"/>
         </w:rPr>
       </w:pPr>
+      <w:r>
+        <w:rPr>
+          <w:sz w:val="20"/>
+          <w:szCs w:val="20"/>
+        </w:rPr>
+        <w:t>IRQV</w:t>
+      </w:r>
+      <w:r>
+        <w:rPr>
+          <w:sz w:val="20"/>
+          <w:szCs w:val="20"/>
+        </w:rPr>
+        <w:tab/>
+      </w:r>
+      <w:r>
+        <w:rPr>
+          <w:sz w:val="20"/>
+          <w:szCs w:val="20"/>
+        </w:rPr>
+        <w:tab/>
+        <w:t>= VECTORS+6</w:t>
+      </w:r>
+    </w:p>
+    <w:p>
+      <w:pPr>
+        <w:spacing w:after="0" w:line="240" w:lineRule="auto"/>
+        <w:rPr>
+          <w:sz w:val="20"/>
+          <w:szCs w:val="20"/>
+        </w:rPr>
+      </w:pPr>
     </w:p>
     <w:p>
       <w:pPr>
@@ -3339,6 +3859,7 @@
           <w:sz w:val="20"/>
           <w:szCs w:val="20"/>
         </w:rPr>
+        <w:lastRenderedPageBreak/>
         <w:t>ROM_BOOT</w:t>
       </w:r>
       <w:r>
@@ -3579,7 +4100,6 @@
           <w:sz w:val="20"/>
           <w:szCs w:val="20"/>
         </w:rPr>
-        <w:lastRenderedPageBreak/>
         <w:t>PRTCHR</w:t>
       </w:r>
       <w:r>

</xml_diff>